<commit_message>
New translations 06_The airport problem - subtitles (corrected format and timing).docx (French)
</commit_message>
<xml_diff>
--- a/video_subtitles/translation/fra/06_The airport problem - subtitles (corrected format and timing).docx
+++ b/video_subtitles/translation/fra/06_The airport problem - subtitles (corrected format and timing).docx
@@ -20,7 +20,46 @@
         <w:jc w:val="left"/>
       </w:pPr>
       <w:r>
-        <w:t xml:space="preserve">Format has been corrected not the timing</w:t>
+        <w:t xml:space="preserve">1. Les administrations de trois
+2. villes voisines: A, B et C ont décidé 
+3. De construire un aéroport et de diviser les coûts de ce
+4. Projet.
+5. L’endroit que convient le plus est 
+6.celui dont la somme les distances entre chaque
+7. Ville et l’aéroport est la plus petite 
+8. possible. Les experts qui sont responsables 
+9. de ce travail, ont développé un modèle 
+10. Pour avoir une première idée où cet aéroport
+11. Pourrait être placé. Il peuvent utiliser 
+12. des clous und anneau grand et une 
+13. corde longue.
+14. Expliquez comment les experts peuvent utiliser 
+15. ces matériaux pour trouver une approximation
+16. de l’endroit optimal pour l’aéroport. Imaginez
+17. que les villes sont situées 
+18. aux angles d’un triangle 
+19. qui est évidemment dessiné à l’échelle 
+20. dans cette figure. Ceci est une possibilité: 
+21. La roue commence au premier clou,
+22.  va dans l’anneau, Puis va autour l’autre clou
+23. , autour le dernier clou, 
+24.  Et encore dans l’anneau et maintenant on peut tirer 
+25. la corde pour trouver l’endroit 
+26. qu’on cherche. Pour y arriver, 
+27.il faut déplacer la corde un peu,
+28.Parce qu’il y a de la résistance à cause des
+29. Matériaux qu’on utilise, mais
+30. à la fin, vous arriviez à la position,
+31. De laquelle l’anneau ne bouge plus,
+32. qui est plus ou moins celle-ci. 
+33. Vous voyez bien que les angles destrois distances
+34. Entre les clous et l’anneau 
+35. sont plus au moins égaux à 120 dégrées
+36. Ce qui est 1/3 de l’angle plein.
+37. Ceci est l’endroit qu’on a cherché:
+38. -40. La somme minimale des distances entre les villes et l’aéroport.
+41. Musique 
+</w:t>
       </w:r>
     </w:p>
     <w:p>

</xml_diff>